<commit_message>
changed incoming data in TestSuite 9.1
</commit_message>
<xml_diff>
--- a/lab09/TestSuite/TS_9_1.docx
+++ b/lab09/TestSuite/TS_9_1.docx
@@ -14,6 +14,8 @@
           <w:lang w:val="uk-UA"/>
         </w:rPr>
       </w:pPr>
+      <w:bookmarkStart w:id="0" w:name="_Hlk99041079"/>
+      <w:proofErr w:type="spellStart"/>
       <w:r>
         <w:rPr>
           <w:b/>
@@ -23,6 +25,7 @@
         </w:rPr>
         <w:t>TestSuite</w:t>
       </w:r>
+      <w:proofErr w:type="spellEnd"/>
       <w:r>
         <w:rPr>
           <w:b/>
@@ -127,6 +130,7 @@
                 <w:lang w:val="uk-UA"/>
               </w:rPr>
             </w:pPr>
+            <w:proofErr w:type="spellStart"/>
             <w:r>
               <w:rPr>
                 <w:rFonts w:ascii="Courier New" w:eastAsia="Courier New" w:hAnsi="Courier New" w:cs="Courier New"/>
@@ -134,8 +138,49 @@
                 <w:szCs w:val="24"/>
                 <w:lang w:val="uk-UA"/>
               </w:rPr>
-              <w:t>Artifact: Test Suite</w:t>
-            </w:r>
+              <w:t>Artifact</w:t>
+            </w:r>
+            <w:proofErr w:type="spellEnd"/>
+            <w:r>
+              <w:rPr>
+                <w:rFonts w:ascii="Courier New" w:eastAsia="Courier New" w:hAnsi="Courier New" w:cs="Courier New"/>
+                <w:sz w:val="24"/>
+                <w:szCs w:val="24"/>
+                <w:lang w:val="uk-UA"/>
+              </w:rPr>
+              <w:t xml:space="preserve">: </w:t>
+            </w:r>
+            <w:proofErr w:type="spellStart"/>
+            <w:r>
+              <w:rPr>
+                <w:rFonts w:ascii="Courier New" w:eastAsia="Courier New" w:hAnsi="Courier New" w:cs="Courier New"/>
+                <w:sz w:val="24"/>
+                <w:szCs w:val="24"/>
+                <w:lang w:val="uk-UA"/>
+              </w:rPr>
+              <w:t>Test</w:t>
+            </w:r>
+            <w:proofErr w:type="spellEnd"/>
+            <w:r>
+              <w:rPr>
+                <w:rFonts w:ascii="Courier New" w:eastAsia="Courier New" w:hAnsi="Courier New" w:cs="Courier New"/>
+                <w:sz w:val="24"/>
+                <w:szCs w:val="24"/>
+                <w:lang w:val="uk-UA"/>
+              </w:rPr>
+              <w:t xml:space="preserve"> </w:t>
+            </w:r>
+            <w:proofErr w:type="spellStart"/>
+            <w:r>
+              <w:rPr>
+                <w:rFonts w:ascii="Courier New" w:eastAsia="Courier New" w:hAnsi="Courier New" w:cs="Courier New"/>
+                <w:sz w:val="24"/>
+                <w:szCs w:val="24"/>
+                <w:lang w:val="uk-UA"/>
+              </w:rPr>
+              <w:t>Suite</w:t>
+            </w:r>
+            <w:proofErr w:type="spellEnd"/>
           </w:p>
         </w:tc>
         <w:tc>
@@ -187,6 +232,7 @@
                 <w:lang w:val="uk-UA"/>
               </w:rPr>
             </w:pPr>
+            <w:proofErr w:type="spellStart"/>
             <w:r>
               <w:rPr>
                 <w:rFonts w:ascii="Arial" w:hAnsi="Arial" w:cs="Arial"/>
@@ -195,8 +241,53 @@
                 <w:szCs w:val="22"/>
                 <w:lang w:val="uk-UA"/>
               </w:rPr>
-              <w:t>Test Suite Description</w:t>
-            </w:r>
+              <w:t>Test</w:t>
+            </w:r>
+            <w:proofErr w:type="spellEnd"/>
+            <w:r>
+              <w:rPr>
+                <w:rFonts w:ascii="Arial" w:hAnsi="Arial" w:cs="Arial"/>
+                <w:b/>
+                <w:sz w:val="22"/>
+                <w:szCs w:val="22"/>
+                <w:lang w:val="uk-UA"/>
+              </w:rPr>
+              <w:t xml:space="preserve"> </w:t>
+            </w:r>
+            <w:proofErr w:type="spellStart"/>
+            <w:r>
+              <w:rPr>
+                <w:rFonts w:ascii="Arial" w:hAnsi="Arial" w:cs="Arial"/>
+                <w:b/>
+                <w:sz w:val="22"/>
+                <w:szCs w:val="22"/>
+                <w:lang w:val="uk-UA"/>
+              </w:rPr>
+              <w:t>Suite</w:t>
+            </w:r>
+            <w:proofErr w:type="spellEnd"/>
+            <w:r>
+              <w:rPr>
+                <w:rFonts w:ascii="Arial" w:hAnsi="Arial" w:cs="Arial"/>
+                <w:b/>
+                <w:sz w:val="22"/>
+                <w:szCs w:val="22"/>
+                <w:lang w:val="uk-UA"/>
+              </w:rPr>
+              <w:t xml:space="preserve"> </w:t>
+            </w:r>
+            <w:proofErr w:type="spellStart"/>
+            <w:r>
+              <w:rPr>
+                <w:rFonts w:ascii="Arial" w:hAnsi="Arial" w:cs="Arial"/>
+                <w:b/>
+                <w:sz w:val="22"/>
+                <w:szCs w:val="22"/>
+                <w:lang w:val="uk-UA"/>
+              </w:rPr>
+              <w:t>Description</w:t>
+            </w:r>
+            <w:proofErr w:type="spellEnd"/>
           </w:p>
         </w:tc>
         <w:tc>
@@ -290,6 +381,7 @@
                 <w:szCs w:val="24"/>
               </w:rPr>
             </w:pPr>
+            <w:proofErr w:type="spellStart"/>
             <w:r>
               <w:rPr>
                 <w:rFonts w:ascii="Courier New" w:eastAsia="Courier New" w:hAnsi="Courier New" w:cs="Courier New"/>
@@ -297,7 +389,17 @@
                 <w:szCs w:val="24"/>
                 <w:lang w:val="uk-UA"/>
               </w:rPr>
-              <w:t xml:space="preserve">Date: </w:t>
+              <w:t>Date</w:t>
+            </w:r>
+            <w:proofErr w:type="spellEnd"/>
+            <w:r>
+              <w:rPr>
+                <w:rFonts w:ascii="Courier New" w:eastAsia="Courier New" w:hAnsi="Courier New" w:cs="Courier New"/>
+                <w:sz w:val="24"/>
+                <w:szCs w:val="24"/>
+                <w:lang w:val="uk-UA"/>
+              </w:rPr>
+              <w:t xml:space="preserve">: </w:t>
             </w:r>
             <w:r>
               <w:rPr>
@@ -377,7 +479,25 @@
                 <w:szCs w:val="24"/>
                 <w:lang w:val="uk-UA"/>
               </w:rPr>
-              <w:t xml:space="preserve">Назва проекта/ПЗ / </w:t>
+              <w:t xml:space="preserve">Назва </w:t>
+            </w:r>
+            <w:proofErr w:type="spellStart"/>
+            <w:r>
+              <w:rPr>
+                <w:sz w:val="24"/>
+                <w:szCs w:val="24"/>
+                <w:lang w:val="uk-UA"/>
+              </w:rPr>
+              <w:t>проекта</w:t>
+            </w:r>
+            <w:proofErr w:type="spellEnd"/>
+            <w:r>
+              <w:rPr>
+                <w:sz w:val="24"/>
+                <w:szCs w:val="24"/>
+                <w:lang w:val="uk-UA"/>
+              </w:rPr>
+              <w:t xml:space="preserve">/ПЗ / </w:t>
             </w:r>
           </w:p>
           <w:p>
@@ -435,41 +555,7 @@
                 <w:sz w:val="24"/>
                 <w:szCs w:val="24"/>
               </w:rPr>
-              <w:t>Baramba</w:t>
-            </w:r>
-            <w:r>
-              <w:rPr>
-                <w:rFonts w:ascii="Arial Narrow" w:hAnsi="Arial Narrow"/>
-                <w:sz w:val="24"/>
-                <w:szCs w:val="24"/>
-                <w:lang w:val="uk-UA"/>
-              </w:rPr>
-              <w:t>-task_</w:t>
-            </w:r>
-            <w:r>
-              <w:rPr>
-                <w:rFonts w:ascii="Arial Narrow" w:hAnsi="Arial Narrow"/>
-                <w:sz w:val="24"/>
-                <w:szCs w:val="24"/>
-              </w:rPr>
-              <w:t>9</w:t>
-            </w:r>
-            <w:r>
-              <w:rPr>
-                <w:rFonts w:ascii="Arial Narrow" w:hAnsi="Arial Narrow"/>
-                <w:sz w:val="24"/>
-                <w:szCs w:val="24"/>
-              </w:rPr>
-              <w:t>_</w:t>
-            </w:r>
-            <w:r>
-              <w:rPr>
-                <w:rFonts w:ascii="Arial Narrow" w:hAnsi="Arial Narrow"/>
-                <w:sz w:val="24"/>
-                <w:szCs w:val="24"/>
-                <w:lang w:val="uk-UA"/>
-              </w:rPr>
-              <w:t>1.ехе</w:t>
+              <w:t>TestDriver.exe</w:t>
             </w:r>
           </w:p>
         </w:tc>
@@ -672,7 +758,25 @@
                 <w:szCs w:val="24"/>
                 <w:lang w:val="uk-UA"/>
               </w:rPr>
-              <w:t xml:space="preserve">Автор тест-сьюта </w:t>
+              <w:t>Автор тест-</w:t>
+            </w:r>
+            <w:proofErr w:type="spellStart"/>
+            <w:r>
+              <w:rPr>
+                <w:sz w:val="24"/>
+                <w:szCs w:val="24"/>
+                <w:lang w:val="uk-UA"/>
+              </w:rPr>
+              <w:t>сьюта</w:t>
+            </w:r>
+            <w:proofErr w:type="spellEnd"/>
+            <w:r>
+              <w:rPr>
+                <w:sz w:val="24"/>
+                <w:szCs w:val="24"/>
+                <w:lang w:val="uk-UA"/>
+              </w:rPr>
+              <w:t xml:space="preserve"> </w:t>
             </w:r>
             <w:r>
               <w:rPr>
@@ -694,6 +798,7 @@
                 <w:lang w:val="uk-UA"/>
               </w:rPr>
             </w:pPr>
+            <w:proofErr w:type="spellStart"/>
             <w:r>
               <w:rPr>
                 <w:rFonts w:ascii="Arial" w:hAnsi="Arial" w:cs="Arial"/>
@@ -702,8 +807,53 @@
                 <w:szCs w:val="22"/>
                 <w:lang w:val="uk-UA"/>
               </w:rPr>
-              <w:t>Test Suite Author</w:t>
-            </w:r>
+              <w:t>Test</w:t>
+            </w:r>
+            <w:proofErr w:type="spellEnd"/>
+            <w:r>
+              <w:rPr>
+                <w:rFonts w:ascii="Arial" w:hAnsi="Arial" w:cs="Arial"/>
+                <w:b/>
+                <w:sz w:val="22"/>
+                <w:szCs w:val="22"/>
+                <w:lang w:val="uk-UA"/>
+              </w:rPr>
+              <w:t xml:space="preserve"> </w:t>
+            </w:r>
+            <w:proofErr w:type="spellStart"/>
+            <w:r>
+              <w:rPr>
+                <w:rFonts w:ascii="Arial" w:hAnsi="Arial" w:cs="Arial"/>
+                <w:b/>
+                <w:sz w:val="22"/>
+                <w:szCs w:val="22"/>
+                <w:lang w:val="uk-UA"/>
+              </w:rPr>
+              <w:t>Suite</w:t>
+            </w:r>
+            <w:proofErr w:type="spellEnd"/>
+            <w:r>
+              <w:rPr>
+                <w:rFonts w:ascii="Arial" w:hAnsi="Arial" w:cs="Arial"/>
+                <w:b/>
+                <w:sz w:val="22"/>
+                <w:szCs w:val="22"/>
+                <w:lang w:val="uk-UA"/>
+              </w:rPr>
+              <w:t xml:space="preserve"> </w:t>
+            </w:r>
+            <w:proofErr w:type="spellStart"/>
+            <w:r>
+              <w:rPr>
+                <w:rFonts w:ascii="Arial" w:hAnsi="Arial" w:cs="Arial"/>
+                <w:b/>
+                <w:sz w:val="22"/>
+                <w:szCs w:val="22"/>
+                <w:lang w:val="uk-UA"/>
+              </w:rPr>
+              <w:t>Author</w:t>
+            </w:r>
+            <w:proofErr w:type="spellEnd"/>
           </w:p>
         </w:tc>
         <w:tc>
@@ -959,6 +1109,7 @@
                 <w:lang w:val="uk-UA"/>
               </w:rPr>
             </w:pPr>
+            <w:proofErr w:type="spellStart"/>
             <w:r>
               <w:rPr>
                 <w:rFonts w:ascii="Arial" w:hAnsi="Arial" w:cs="Arial"/>
@@ -967,7 +1118,40 @@
                 <w:szCs w:val="22"/>
                 <w:lang w:val="uk-UA"/>
               </w:rPr>
-              <w:t>Test Case ID</w:t>
+              <w:t>Test</w:t>
+            </w:r>
+            <w:proofErr w:type="spellEnd"/>
+            <w:r>
+              <w:rPr>
+                <w:rFonts w:ascii="Arial" w:hAnsi="Arial" w:cs="Arial"/>
+                <w:b/>
+                <w:sz w:val="22"/>
+                <w:szCs w:val="22"/>
+                <w:lang w:val="uk-UA"/>
+              </w:rPr>
+              <w:t xml:space="preserve"> </w:t>
+            </w:r>
+            <w:proofErr w:type="spellStart"/>
+            <w:r>
+              <w:rPr>
+                <w:rFonts w:ascii="Arial" w:hAnsi="Arial" w:cs="Arial"/>
+                <w:b/>
+                <w:sz w:val="22"/>
+                <w:szCs w:val="22"/>
+                <w:lang w:val="uk-UA"/>
+              </w:rPr>
+              <w:t>Case</w:t>
+            </w:r>
+            <w:proofErr w:type="spellEnd"/>
+            <w:r>
+              <w:rPr>
+                <w:rFonts w:ascii="Arial" w:hAnsi="Arial" w:cs="Arial"/>
+                <w:b/>
+                <w:sz w:val="22"/>
+                <w:szCs w:val="22"/>
+                <w:lang w:val="uk-UA"/>
+              </w:rPr>
+              <w:t xml:space="preserve"> ID</w:t>
             </w:r>
           </w:p>
         </w:tc>
@@ -1011,6 +1195,7 @@
               </w:rPr>
               <w:t>I</w:t>
             </w:r>
+            <w:proofErr w:type="spellStart"/>
             <w:r>
               <w:rPr>
                 <w:rFonts w:ascii="Arial" w:hAnsi="Arial" w:cs="Arial"/>
@@ -1019,8 +1204,31 @@
                 <w:szCs w:val="22"/>
                 <w:lang w:val="uk-UA"/>
               </w:rPr>
-              <w:t>ncoming data</w:t>
-            </w:r>
+              <w:t>ncoming</w:t>
+            </w:r>
+            <w:proofErr w:type="spellEnd"/>
+            <w:r>
+              <w:rPr>
+                <w:rFonts w:ascii="Arial" w:hAnsi="Arial" w:cs="Arial"/>
+                <w:b/>
+                <w:sz w:val="22"/>
+                <w:szCs w:val="22"/>
+                <w:lang w:val="uk-UA"/>
+              </w:rPr>
+              <w:t xml:space="preserve"> </w:t>
+            </w:r>
+            <w:proofErr w:type="spellStart"/>
+            <w:r>
+              <w:rPr>
+                <w:rFonts w:ascii="Arial" w:hAnsi="Arial" w:cs="Arial"/>
+                <w:b/>
+                <w:sz w:val="22"/>
+                <w:szCs w:val="22"/>
+                <w:lang w:val="uk-UA"/>
+              </w:rPr>
+              <w:t>data</w:t>
+            </w:r>
+            <w:proofErr w:type="spellEnd"/>
           </w:p>
         </w:tc>
         <w:tc>
@@ -1055,6 +1263,7 @@
                 <w:lang w:val="uk-UA"/>
               </w:rPr>
             </w:pPr>
+            <w:proofErr w:type="spellStart"/>
             <w:r>
               <w:rPr>
                 <w:rFonts w:ascii="Arial" w:hAnsi="Arial" w:cs="Arial"/>
@@ -1063,8 +1272,31 @@
                 <w:szCs w:val="22"/>
                 <w:lang w:val="uk-UA"/>
               </w:rPr>
-              <w:t>Expected Result</w:t>
-            </w:r>
+              <w:t>Expected</w:t>
+            </w:r>
+            <w:proofErr w:type="spellEnd"/>
+            <w:r>
+              <w:rPr>
+                <w:rFonts w:ascii="Arial" w:hAnsi="Arial" w:cs="Arial"/>
+                <w:b/>
+                <w:sz w:val="22"/>
+                <w:szCs w:val="22"/>
+                <w:lang w:val="uk-UA"/>
+              </w:rPr>
+              <w:t xml:space="preserve"> </w:t>
+            </w:r>
+            <w:proofErr w:type="spellStart"/>
+            <w:r>
+              <w:rPr>
+                <w:rFonts w:ascii="Arial" w:hAnsi="Arial" w:cs="Arial"/>
+                <w:b/>
+                <w:sz w:val="22"/>
+                <w:szCs w:val="22"/>
+                <w:lang w:val="uk-UA"/>
+              </w:rPr>
+              <w:t>Result</w:t>
+            </w:r>
+            <w:proofErr w:type="spellEnd"/>
           </w:p>
         </w:tc>
         <w:tc>
@@ -1099,6 +1331,7 @@
                 <w:lang w:val="uk-UA"/>
               </w:rPr>
             </w:pPr>
+            <w:proofErr w:type="spellStart"/>
             <w:r>
               <w:rPr>
                 <w:rFonts w:ascii="Arial" w:hAnsi="Arial" w:cs="Arial"/>
@@ -1107,8 +1340,31 @@
                 <w:szCs w:val="22"/>
                 <w:lang w:val="uk-UA"/>
               </w:rPr>
-              <w:t>Test Result</w:t>
-            </w:r>
+              <w:t>Test</w:t>
+            </w:r>
+            <w:proofErr w:type="spellEnd"/>
+            <w:r>
+              <w:rPr>
+                <w:rFonts w:ascii="Arial" w:hAnsi="Arial" w:cs="Arial"/>
+                <w:b/>
+                <w:sz w:val="22"/>
+                <w:szCs w:val="22"/>
+                <w:lang w:val="uk-UA"/>
+              </w:rPr>
+              <w:t xml:space="preserve"> </w:t>
+            </w:r>
+            <w:proofErr w:type="spellStart"/>
+            <w:r>
+              <w:rPr>
+                <w:rFonts w:ascii="Arial" w:hAnsi="Arial" w:cs="Arial"/>
+                <w:b/>
+                <w:sz w:val="22"/>
+                <w:szCs w:val="22"/>
+                <w:lang w:val="uk-UA"/>
+              </w:rPr>
+              <w:t>Result</w:t>
+            </w:r>
+            <w:proofErr w:type="spellEnd"/>
           </w:p>
         </w:tc>
       </w:tr>
@@ -2098,6 +2354,7 @@
           </w:p>
         </w:tc>
       </w:tr>
+      <w:bookmarkEnd w:id="0"/>
     </w:tbl>
     <w:p/>
     <w:sectPr>

</xml_diff>

<commit_message>
all test cases with Test Suite 9.1 received the Passed mark
</commit_message>
<xml_diff>
--- a/lab09/TestSuite/TS_9_1.docx
+++ b/lab09/TestSuite/TS_9_1.docx
@@ -15,7 +15,6 @@
         </w:rPr>
       </w:pPr>
       <w:bookmarkStart w:id="0" w:name="_Hlk99041079"/>
-      <w:proofErr w:type="spellStart"/>
       <w:r>
         <w:rPr>
           <w:b/>
@@ -25,7 +24,6 @@
         </w:rPr>
         <w:t>TestSuite</w:t>
       </w:r>
-      <w:proofErr w:type="spellEnd"/>
       <w:r>
         <w:rPr>
           <w:b/>
@@ -130,7 +128,6 @@
                 <w:lang w:val="uk-UA"/>
               </w:rPr>
             </w:pPr>
-            <w:proofErr w:type="spellStart"/>
             <w:r>
               <w:rPr>
                 <w:rFonts w:ascii="Courier New" w:eastAsia="Courier New" w:hAnsi="Courier New" w:cs="Courier New"/>
@@ -138,49 +135,8 @@
                 <w:szCs w:val="24"/>
                 <w:lang w:val="uk-UA"/>
               </w:rPr>
-              <w:t>Artifact</w:t>
-            </w:r>
-            <w:proofErr w:type="spellEnd"/>
-            <w:r>
-              <w:rPr>
-                <w:rFonts w:ascii="Courier New" w:eastAsia="Courier New" w:hAnsi="Courier New" w:cs="Courier New"/>
-                <w:sz w:val="24"/>
-                <w:szCs w:val="24"/>
-                <w:lang w:val="uk-UA"/>
-              </w:rPr>
-              <w:t xml:space="preserve">: </w:t>
-            </w:r>
-            <w:proofErr w:type="spellStart"/>
-            <w:r>
-              <w:rPr>
-                <w:rFonts w:ascii="Courier New" w:eastAsia="Courier New" w:hAnsi="Courier New" w:cs="Courier New"/>
-                <w:sz w:val="24"/>
-                <w:szCs w:val="24"/>
-                <w:lang w:val="uk-UA"/>
-              </w:rPr>
-              <w:t>Test</w:t>
-            </w:r>
-            <w:proofErr w:type="spellEnd"/>
-            <w:r>
-              <w:rPr>
-                <w:rFonts w:ascii="Courier New" w:eastAsia="Courier New" w:hAnsi="Courier New" w:cs="Courier New"/>
-                <w:sz w:val="24"/>
-                <w:szCs w:val="24"/>
-                <w:lang w:val="uk-UA"/>
-              </w:rPr>
-              <w:t xml:space="preserve"> </w:t>
-            </w:r>
-            <w:proofErr w:type="spellStart"/>
-            <w:r>
-              <w:rPr>
-                <w:rFonts w:ascii="Courier New" w:eastAsia="Courier New" w:hAnsi="Courier New" w:cs="Courier New"/>
-                <w:sz w:val="24"/>
-                <w:szCs w:val="24"/>
-                <w:lang w:val="uk-UA"/>
-              </w:rPr>
-              <w:t>Suite</w:t>
-            </w:r>
-            <w:proofErr w:type="spellEnd"/>
+              <w:t>Artifact: Test Suite</w:t>
+            </w:r>
           </w:p>
         </w:tc>
         <w:tc>
@@ -232,7 +188,6 @@
                 <w:lang w:val="uk-UA"/>
               </w:rPr>
             </w:pPr>
-            <w:proofErr w:type="spellStart"/>
             <w:r>
               <w:rPr>
                 <w:rFonts w:ascii="Arial" w:hAnsi="Arial" w:cs="Arial"/>
@@ -241,53 +196,8 @@
                 <w:szCs w:val="22"/>
                 <w:lang w:val="uk-UA"/>
               </w:rPr>
-              <w:t>Test</w:t>
-            </w:r>
-            <w:proofErr w:type="spellEnd"/>
-            <w:r>
-              <w:rPr>
-                <w:rFonts w:ascii="Arial" w:hAnsi="Arial" w:cs="Arial"/>
-                <w:b/>
-                <w:sz w:val="22"/>
-                <w:szCs w:val="22"/>
-                <w:lang w:val="uk-UA"/>
-              </w:rPr>
-              <w:t xml:space="preserve"> </w:t>
-            </w:r>
-            <w:proofErr w:type="spellStart"/>
-            <w:r>
-              <w:rPr>
-                <w:rFonts w:ascii="Arial" w:hAnsi="Arial" w:cs="Arial"/>
-                <w:b/>
-                <w:sz w:val="22"/>
-                <w:szCs w:val="22"/>
-                <w:lang w:val="uk-UA"/>
-              </w:rPr>
-              <w:t>Suite</w:t>
-            </w:r>
-            <w:proofErr w:type="spellEnd"/>
-            <w:r>
-              <w:rPr>
-                <w:rFonts w:ascii="Arial" w:hAnsi="Arial" w:cs="Arial"/>
-                <w:b/>
-                <w:sz w:val="22"/>
-                <w:szCs w:val="22"/>
-                <w:lang w:val="uk-UA"/>
-              </w:rPr>
-              <w:t xml:space="preserve"> </w:t>
-            </w:r>
-            <w:proofErr w:type="spellStart"/>
-            <w:r>
-              <w:rPr>
-                <w:rFonts w:ascii="Arial" w:hAnsi="Arial" w:cs="Arial"/>
-                <w:b/>
-                <w:sz w:val="22"/>
-                <w:szCs w:val="22"/>
-                <w:lang w:val="uk-UA"/>
-              </w:rPr>
-              <w:t>Description</w:t>
-            </w:r>
-            <w:proofErr w:type="spellEnd"/>
+              <w:t>Test Suite Description</w:t>
+            </w:r>
           </w:p>
         </w:tc>
         <w:tc>
@@ -381,7 +291,6 @@
                 <w:szCs w:val="24"/>
               </w:rPr>
             </w:pPr>
-            <w:proofErr w:type="spellStart"/>
             <w:r>
               <w:rPr>
                 <w:rFonts w:ascii="Courier New" w:eastAsia="Courier New" w:hAnsi="Courier New" w:cs="Courier New"/>
@@ -389,17 +298,7 @@
                 <w:szCs w:val="24"/>
                 <w:lang w:val="uk-UA"/>
               </w:rPr>
-              <w:t>Date</w:t>
-            </w:r>
-            <w:proofErr w:type="spellEnd"/>
-            <w:r>
-              <w:rPr>
-                <w:rFonts w:ascii="Courier New" w:eastAsia="Courier New" w:hAnsi="Courier New" w:cs="Courier New"/>
-                <w:sz w:val="24"/>
-                <w:szCs w:val="24"/>
-                <w:lang w:val="uk-UA"/>
-              </w:rPr>
-              <w:t xml:space="preserve">: </w:t>
+              <w:t xml:space="preserve">Date: </w:t>
             </w:r>
             <w:r>
               <w:rPr>
@@ -479,25 +378,7 @@
                 <w:szCs w:val="24"/>
                 <w:lang w:val="uk-UA"/>
               </w:rPr>
-              <w:t xml:space="preserve">Назва </w:t>
-            </w:r>
-            <w:proofErr w:type="spellStart"/>
-            <w:r>
-              <w:rPr>
-                <w:sz w:val="24"/>
-                <w:szCs w:val="24"/>
-                <w:lang w:val="uk-UA"/>
-              </w:rPr>
-              <w:t>проекта</w:t>
-            </w:r>
-            <w:proofErr w:type="spellEnd"/>
-            <w:r>
-              <w:rPr>
-                <w:sz w:val="24"/>
-                <w:szCs w:val="24"/>
-                <w:lang w:val="uk-UA"/>
-              </w:rPr>
-              <w:t xml:space="preserve">/ПЗ / </w:t>
+              <w:t xml:space="preserve">Назва проекта/ПЗ / </w:t>
             </w:r>
           </w:p>
           <w:p>
@@ -758,25 +639,7 @@
                 <w:szCs w:val="24"/>
                 <w:lang w:val="uk-UA"/>
               </w:rPr>
-              <w:t>Автор тест-</w:t>
-            </w:r>
-            <w:proofErr w:type="spellStart"/>
-            <w:r>
-              <w:rPr>
-                <w:sz w:val="24"/>
-                <w:szCs w:val="24"/>
-                <w:lang w:val="uk-UA"/>
-              </w:rPr>
-              <w:t>сьюта</w:t>
-            </w:r>
-            <w:proofErr w:type="spellEnd"/>
-            <w:r>
-              <w:rPr>
-                <w:sz w:val="24"/>
-                <w:szCs w:val="24"/>
-                <w:lang w:val="uk-UA"/>
-              </w:rPr>
-              <w:t xml:space="preserve"> </w:t>
+              <w:t xml:space="preserve">Автор тест-сьюта </w:t>
             </w:r>
             <w:r>
               <w:rPr>
@@ -798,7 +661,6 @@
                 <w:lang w:val="uk-UA"/>
               </w:rPr>
             </w:pPr>
-            <w:proofErr w:type="spellStart"/>
             <w:r>
               <w:rPr>
                 <w:rFonts w:ascii="Arial" w:hAnsi="Arial" w:cs="Arial"/>
@@ -807,53 +669,8 @@
                 <w:szCs w:val="22"/>
                 <w:lang w:val="uk-UA"/>
               </w:rPr>
-              <w:t>Test</w:t>
-            </w:r>
-            <w:proofErr w:type="spellEnd"/>
-            <w:r>
-              <w:rPr>
-                <w:rFonts w:ascii="Arial" w:hAnsi="Arial" w:cs="Arial"/>
-                <w:b/>
-                <w:sz w:val="22"/>
-                <w:szCs w:val="22"/>
-                <w:lang w:val="uk-UA"/>
-              </w:rPr>
-              <w:t xml:space="preserve"> </w:t>
-            </w:r>
-            <w:proofErr w:type="spellStart"/>
-            <w:r>
-              <w:rPr>
-                <w:rFonts w:ascii="Arial" w:hAnsi="Arial" w:cs="Arial"/>
-                <w:b/>
-                <w:sz w:val="22"/>
-                <w:szCs w:val="22"/>
-                <w:lang w:val="uk-UA"/>
-              </w:rPr>
-              <w:t>Suite</w:t>
-            </w:r>
-            <w:proofErr w:type="spellEnd"/>
-            <w:r>
-              <w:rPr>
-                <w:rFonts w:ascii="Arial" w:hAnsi="Arial" w:cs="Arial"/>
-                <w:b/>
-                <w:sz w:val="22"/>
-                <w:szCs w:val="22"/>
-                <w:lang w:val="uk-UA"/>
-              </w:rPr>
-              <w:t xml:space="preserve"> </w:t>
-            </w:r>
-            <w:proofErr w:type="spellStart"/>
-            <w:r>
-              <w:rPr>
-                <w:rFonts w:ascii="Arial" w:hAnsi="Arial" w:cs="Arial"/>
-                <w:b/>
-                <w:sz w:val="22"/>
-                <w:szCs w:val="22"/>
-                <w:lang w:val="uk-UA"/>
-              </w:rPr>
-              <w:t>Author</w:t>
-            </w:r>
-            <w:proofErr w:type="spellEnd"/>
+              <w:t>Test Suite Author</w:t>
+            </w:r>
           </w:p>
         </w:tc>
         <w:tc>
@@ -1109,7 +926,6 @@
                 <w:lang w:val="uk-UA"/>
               </w:rPr>
             </w:pPr>
-            <w:proofErr w:type="spellStart"/>
             <w:r>
               <w:rPr>
                 <w:rFonts w:ascii="Arial" w:hAnsi="Arial" w:cs="Arial"/>
@@ -1118,31 +934,50 @@
                 <w:szCs w:val="22"/>
                 <w:lang w:val="uk-UA"/>
               </w:rPr>
-              <w:t>Test</w:t>
-            </w:r>
-            <w:proofErr w:type="spellEnd"/>
-            <w:r>
+              <w:t>Test Case ID</w:t>
+            </w:r>
+          </w:p>
+        </w:tc>
+        <w:tc>
+          <w:tcPr>
+            <w:tcW w:w="3118" w:type="dxa"/>
+            <w:tcBorders>
+              <w:top w:val="single" w:sz="12" w:space="0" w:color="666666"/>
+              <w:left w:val="single" w:sz="12" w:space="0" w:color="666666"/>
+              <w:bottom w:val="single" w:sz="12" w:space="0" w:color="666666"/>
+              <w:right w:val="single" w:sz="12" w:space="0" w:color="666666"/>
+            </w:tcBorders>
+            <w:shd w:val="clear" w:color="auto" w:fill="D9D9D9"/>
+            <w:tcMar>
+              <w:top w:w="100" w:type="dxa"/>
+              <w:left w:w="100" w:type="dxa"/>
+              <w:bottom w:w="100" w:type="dxa"/>
+              <w:right w:w="100" w:type="dxa"/>
+            </w:tcMar>
+            <w:vAlign w:val="center"/>
+            <w:hideMark/>
+          </w:tcPr>
+          <w:p>
+            <w:pPr>
+              <w:widowControl w:val="0"/>
+              <w:spacing w:line="240" w:lineRule="auto"/>
+              <w:jc w:val="center"/>
               <w:rPr>
                 <w:rFonts w:ascii="Arial" w:hAnsi="Arial" w:cs="Arial"/>
                 <w:b/>
                 <w:sz w:val="22"/>
                 <w:szCs w:val="22"/>
-                <w:lang w:val="uk-UA"/>
-              </w:rPr>
-              <w:t xml:space="preserve"> </w:t>
-            </w:r>
-            <w:proofErr w:type="spellStart"/>
+              </w:rPr>
+            </w:pPr>
             <w:r>
               <w:rPr>
                 <w:rFonts w:ascii="Arial" w:hAnsi="Arial" w:cs="Arial"/>
                 <w:b/>
                 <w:sz w:val="22"/>
                 <w:szCs w:val="22"/>
-                <w:lang w:val="uk-UA"/>
-              </w:rPr>
-              <w:t>Case</w:t>
-            </w:r>
-            <w:proofErr w:type="spellEnd"/>
+              </w:rPr>
+              <w:t>I</w:t>
+            </w:r>
             <w:r>
               <w:rPr>
                 <w:rFonts w:ascii="Arial" w:hAnsi="Arial" w:cs="Arial"/>
@@ -1151,13 +986,13 @@
                 <w:szCs w:val="22"/>
                 <w:lang w:val="uk-UA"/>
               </w:rPr>
-              <w:t xml:space="preserve"> ID</w:t>
-            </w:r>
-          </w:p>
-        </w:tc>
-        <w:tc>
-          <w:tcPr>
-            <w:tcW w:w="3118" w:type="dxa"/>
+              <w:t>ncoming data</w:t>
+            </w:r>
+          </w:p>
+        </w:tc>
+        <w:tc>
+          <w:tcPr>
+            <w:tcW w:w="2977" w:type="dxa"/>
             <w:tcBorders>
               <w:top w:val="single" w:sz="12" w:space="0" w:color="666666"/>
               <w:left w:val="single" w:sz="12" w:space="0" w:color="666666"/>
@@ -1184,6 +1019,7 @@
                 <w:b/>
                 <w:sz w:val="22"/>
                 <w:szCs w:val="22"/>
+                <w:lang w:val="uk-UA"/>
               </w:rPr>
             </w:pPr>
             <w:r>
@@ -1192,11 +1028,36 @@
                 <w:b/>
                 <w:sz w:val="22"/>
                 <w:szCs w:val="22"/>
-              </w:rPr>
-              <w:t>I</w:t>
-            </w:r>
-            <w:proofErr w:type="spellStart"/>
-            <w:r>
+                <w:lang w:val="uk-UA"/>
+              </w:rPr>
+              <w:t>Expected Result</w:t>
+            </w:r>
+          </w:p>
+        </w:tc>
+        <w:tc>
+          <w:tcPr>
+            <w:tcW w:w="1447" w:type="dxa"/>
+            <w:tcBorders>
+              <w:top w:val="single" w:sz="12" w:space="0" w:color="666666"/>
+              <w:left w:val="single" w:sz="12" w:space="0" w:color="666666"/>
+              <w:bottom w:val="single" w:sz="12" w:space="0" w:color="666666"/>
+              <w:right w:val="single" w:sz="12" w:space="0" w:color="666666"/>
+            </w:tcBorders>
+            <w:shd w:val="clear" w:color="auto" w:fill="D9D9D9"/>
+            <w:tcMar>
+              <w:top w:w="100" w:type="dxa"/>
+              <w:left w:w="100" w:type="dxa"/>
+              <w:bottom w:w="100" w:type="dxa"/>
+              <w:right w:w="100" w:type="dxa"/>
+            </w:tcMar>
+            <w:vAlign w:val="center"/>
+            <w:hideMark/>
+          </w:tcPr>
+          <w:p>
+            <w:pPr>
+              <w:widowControl w:val="0"/>
+              <w:spacing w:line="240" w:lineRule="auto"/>
+              <w:jc w:val="center"/>
               <w:rPr>
                 <w:rFonts w:ascii="Arial" w:hAnsi="Arial" w:cs="Arial"/>
                 <w:b/>
@@ -1204,9 +1065,7 @@
                 <w:szCs w:val="22"/>
                 <w:lang w:val="uk-UA"/>
               </w:rPr>
-              <w:t>ncoming</w:t>
-            </w:r>
-            <w:proofErr w:type="spellEnd"/>
+            </w:pPr>
             <w:r>
               <w:rPr>
                 <w:rFonts w:ascii="Arial" w:hAnsi="Arial" w:cs="Arial"/>
@@ -1215,32 +1074,21 @@
                 <w:szCs w:val="22"/>
                 <w:lang w:val="uk-UA"/>
               </w:rPr>
-              <w:t xml:space="preserve"> </w:t>
-            </w:r>
-            <w:proofErr w:type="spellStart"/>
-            <w:r>
-              <w:rPr>
-                <w:rFonts w:ascii="Arial" w:hAnsi="Arial" w:cs="Arial"/>
-                <w:b/>
-                <w:sz w:val="22"/>
-                <w:szCs w:val="22"/>
-                <w:lang w:val="uk-UA"/>
-              </w:rPr>
-              <w:t>data</w:t>
-            </w:r>
-            <w:proofErr w:type="spellEnd"/>
-          </w:p>
-        </w:tc>
-        <w:tc>
-          <w:tcPr>
-            <w:tcW w:w="2977" w:type="dxa"/>
+              <w:t>Test Result</w:t>
+            </w:r>
+          </w:p>
+        </w:tc>
+      </w:tr>
+      <w:tr>
+        <w:tc>
+          <w:tcPr>
+            <w:tcW w:w="1518" w:type="dxa"/>
             <w:tcBorders>
               <w:top w:val="single" w:sz="12" w:space="0" w:color="666666"/>
               <w:left w:val="single" w:sz="12" w:space="0" w:color="666666"/>
               <w:bottom w:val="single" w:sz="12" w:space="0" w:color="666666"/>
               <w:right w:val="single" w:sz="12" w:space="0" w:color="666666"/>
             </w:tcBorders>
-            <w:shd w:val="clear" w:color="auto" w:fill="D9D9D9"/>
             <w:tcMar>
               <w:top w:w="100" w:type="dxa"/>
               <w:left w:w="100" w:type="dxa"/>
@@ -1256,59 +1104,49 @@
               <w:spacing w:line="240" w:lineRule="auto"/>
               <w:jc w:val="center"/>
               <w:rPr>
-                <w:rFonts w:ascii="Arial" w:hAnsi="Arial" w:cs="Arial"/>
-                <w:b/>
-                <w:sz w:val="22"/>
-                <w:szCs w:val="22"/>
-                <w:lang w:val="uk-UA"/>
-              </w:rPr>
-            </w:pPr>
-            <w:proofErr w:type="spellStart"/>
-            <w:r>
-              <w:rPr>
-                <w:rFonts w:ascii="Arial" w:hAnsi="Arial" w:cs="Arial"/>
-                <w:b/>
-                <w:sz w:val="22"/>
-                <w:szCs w:val="22"/>
-                <w:lang w:val="uk-UA"/>
-              </w:rPr>
-              <w:t>Expected</w:t>
-            </w:r>
-            <w:proofErr w:type="spellEnd"/>
-            <w:r>
-              <w:rPr>
-                <w:rFonts w:ascii="Arial" w:hAnsi="Arial" w:cs="Arial"/>
-                <w:b/>
-                <w:sz w:val="22"/>
-                <w:szCs w:val="22"/>
-                <w:lang w:val="uk-UA"/>
-              </w:rPr>
-              <w:t xml:space="preserve"> </w:t>
-            </w:r>
-            <w:proofErr w:type="spellStart"/>
-            <w:r>
-              <w:rPr>
-                <w:rFonts w:ascii="Arial" w:hAnsi="Arial" w:cs="Arial"/>
-                <w:b/>
-                <w:sz w:val="22"/>
-                <w:szCs w:val="22"/>
-                <w:lang w:val="uk-UA"/>
-              </w:rPr>
-              <w:t>Result</w:t>
-            </w:r>
-            <w:proofErr w:type="spellEnd"/>
-          </w:p>
-        </w:tc>
-        <w:tc>
-          <w:tcPr>
-            <w:tcW w:w="1447" w:type="dxa"/>
+                <w:rFonts w:ascii="Arial Narrow" w:hAnsi="Arial Narrow"/>
+                <w:sz w:val="20"/>
+                <w:szCs w:val="20"/>
+                <w:lang w:val="uk-UA"/>
+              </w:rPr>
+            </w:pPr>
+            <w:r>
+              <w:rPr>
+                <w:rFonts w:ascii="Arial Narrow" w:hAnsi="Arial Narrow"/>
+                <w:sz w:val="20"/>
+                <w:szCs w:val="20"/>
+                <w:lang w:val="uk-UA"/>
+              </w:rPr>
+              <w:t>T</w:t>
+            </w:r>
+            <w:r>
+              <w:rPr>
+                <w:rFonts w:ascii="Arial Narrow" w:hAnsi="Arial Narrow"/>
+                <w:sz w:val="20"/>
+                <w:szCs w:val="20"/>
+              </w:rPr>
+              <w:t>C-</w:t>
+            </w:r>
+            <w:r>
+              <w:rPr>
+                <w:rFonts w:ascii="Arial Narrow" w:hAnsi="Arial Narrow"/>
+                <w:sz w:val="20"/>
+                <w:szCs w:val="20"/>
+                <w:lang w:val="uk-UA"/>
+              </w:rPr>
+              <w:t>01</w:t>
+            </w:r>
+          </w:p>
+        </w:tc>
+        <w:tc>
+          <w:tcPr>
+            <w:tcW w:w="3118" w:type="dxa"/>
             <w:tcBorders>
               <w:top w:val="single" w:sz="12" w:space="0" w:color="666666"/>
               <w:left w:val="single" w:sz="12" w:space="0" w:color="666666"/>
               <w:bottom w:val="single" w:sz="12" w:space="0" w:color="666666"/>
               <w:right w:val="single" w:sz="12" w:space="0" w:color="666666"/>
             </w:tcBorders>
-            <w:shd w:val="clear" w:color="auto" w:fill="D9D9D9"/>
             <w:tcMar>
               <w:top w:w="100" w:type="dxa"/>
               <w:left w:w="100" w:type="dxa"/>
@@ -1324,54 +1162,24 @@
               <w:spacing w:line="240" w:lineRule="auto"/>
               <w:jc w:val="center"/>
               <w:rPr>
-                <w:rFonts w:ascii="Arial" w:hAnsi="Arial" w:cs="Arial"/>
-                <w:b/>
-                <w:sz w:val="22"/>
-                <w:szCs w:val="22"/>
-                <w:lang w:val="uk-UA"/>
-              </w:rPr>
-            </w:pPr>
-            <w:proofErr w:type="spellStart"/>
-            <w:r>
-              <w:rPr>
-                <w:rFonts w:ascii="Arial" w:hAnsi="Arial" w:cs="Arial"/>
-                <w:b/>
-                <w:sz w:val="22"/>
-                <w:szCs w:val="22"/>
-                <w:lang w:val="uk-UA"/>
-              </w:rPr>
-              <w:t>Test</w:t>
-            </w:r>
-            <w:proofErr w:type="spellEnd"/>
-            <w:r>
-              <w:rPr>
-                <w:rFonts w:ascii="Arial" w:hAnsi="Arial" w:cs="Arial"/>
-                <w:b/>
-                <w:sz w:val="22"/>
-                <w:szCs w:val="22"/>
-                <w:lang w:val="uk-UA"/>
-              </w:rPr>
-              <w:t xml:space="preserve"> </w:t>
-            </w:r>
-            <w:proofErr w:type="spellStart"/>
-            <w:r>
-              <w:rPr>
-                <w:rFonts w:ascii="Arial" w:hAnsi="Arial" w:cs="Arial"/>
-                <w:b/>
-                <w:sz w:val="22"/>
-                <w:szCs w:val="22"/>
-                <w:lang w:val="uk-UA"/>
-              </w:rPr>
-              <w:t>Result</w:t>
-            </w:r>
-            <w:proofErr w:type="spellEnd"/>
-          </w:p>
-        </w:tc>
-      </w:tr>
-      <w:tr>
-        <w:tc>
-          <w:tcPr>
-            <w:tcW w:w="1518" w:type="dxa"/>
+                <w:rFonts w:ascii="Arial" w:eastAsia="Arial" w:hAnsi="Arial" w:cs="Arial"/>
+                <w:sz w:val="20"/>
+                <w:szCs w:val="20"/>
+              </w:rPr>
+            </w:pPr>
+            <w:r>
+              <w:rPr>
+                <w:rFonts w:ascii="Arial" w:eastAsia="Arial" w:hAnsi="Arial" w:cs="Arial"/>
+                <w:sz w:val="20"/>
+                <w:szCs w:val="20"/>
+              </w:rPr>
+              <w:t>-1</w:t>
+            </w:r>
+          </w:p>
+        </w:tc>
+        <w:tc>
+          <w:tcPr>
+            <w:tcW w:w="2977" w:type="dxa"/>
             <w:tcBorders>
               <w:top w:val="single" w:sz="12" w:space="0" w:color="666666"/>
               <w:left w:val="single" w:sz="12" w:space="0" w:color="666666"/>
@@ -1391,45 +1199,61 @@
             <w:pPr>
               <w:widowControl w:val="0"/>
               <w:spacing w:line="240" w:lineRule="auto"/>
+              <w:jc w:val="left"/>
+              <w:rPr>
+                <w:rFonts w:ascii="Arial Narrow" w:eastAsia="Courier New" w:hAnsi="Arial Narrow" w:cs="Courier New"/>
+                <w:sz w:val="20"/>
+                <w:szCs w:val="20"/>
+                <w:lang w:val="uk-UA"/>
+              </w:rPr>
+            </w:pPr>
+            <w:r>
+              <w:rPr>
+                <w:rFonts w:ascii="Arial Narrow" w:eastAsia="Courier New" w:hAnsi="Arial Narrow" w:cs="Courier New"/>
+                <w:sz w:val="20"/>
+                <w:szCs w:val="20"/>
+                <w:lang w:val="uk-UA"/>
+              </w:rPr>
+              <w:t>Вікно застосунку:</w:t>
+            </w:r>
+          </w:p>
+          <w:p>
+            <w:pPr>
+              <w:widowControl w:val="0"/>
+              <w:spacing w:line="240" w:lineRule="auto"/>
+              <w:jc w:val="left"/>
+              <w:rPr>
+                <w:rFonts w:ascii="Courier New" w:eastAsia="Courier New" w:hAnsi="Courier New" w:cs="Courier New"/>
+                <w:sz w:val="16"/>
+                <w:szCs w:val="16"/>
+              </w:rPr>
+            </w:pPr>
+            <w:r>
+              <w:rPr>
+                <w:rFonts w:ascii="Courier New" w:eastAsia="Courier New" w:hAnsi="Courier New" w:cs="Courier New"/>
+                <w:sz w:val="16"/>
+                <w:szCs w:val="16"/>
+              </w:rPr>
+              <w:t>"Invalid value"</w:t>
+            </w:r>
+          </w:p>
+          <w:p>
+            <w:pPr>
+              <w:widowControl w:val="0"/>
+              <w:spacing w:line="240" w:lineRule="auto"/>
               <w:jc w:val="center"/>
               <w:rPr>
-                <w:rFonts w:ascii="Arial Narrow" w:hAnsi="Arial Narrow"/>
-                <w:sz w:val="20"/>
-                <w:szCs w:val="20"/>
-                <w:lang w:val="uk-UA"/>
-              </w:rPr>
-            </w:pPr>
-            <w:r>
-              <w:rPr>
-                <w:rFonts w:ascii="Arial Narrow" w:hAnsi="Arial Narrow"/>
-                <w:sz w:val="20"/>
-                <w:szCs w:val="20"/>
-                <w:lang w:val="uk-UA"/>
-              </w:rPr>
-              <w:t>T</w:t>
-            </w:r>
-            <w:r>
-              <w:rPr>
-                <w:rFonts w:ascii="Arial Narrow" w:hAnsi="Arial Narrow"/>
-                <w:sz w:val="20"/>
-                <w:szCs w:val="20"/>
-              </w:rPr>
-              <w:t>C-</w:t>
-            </w:r>
-            <w:r>
-              <w:rPr>
-                <w:rFonts w:ascii="Arial Narrow" w:hAnsi="Arial Narrow"/>
-                <w:sz w:val="20"/>
-                <w:szCs w:val="20"/>
-                <w:lang w:val="uk-UA"/>
-              </w:rPr>
-              <w:t>01</w:t>
-            </w:r>
-          </w:p>
-        </w:tc>
-        <w:tc>
-          <w:tcPr>
-            <w:tcW w:w="3118" w:type="dxa"/>
+                <w:rFonts w:ascii="Courier New" w:eastAsia="Courier New" w:hAnsi="Courier New" w:cs="Courier New"/>
+                <w:sz w:val="20"/>
+                <w:szCs w:val="20"/>
+                <w:lang w:val="uk-UA"/>
+              </w:rPr>
+            </w:pPr>
+          </w:p>
+        </w:tc>
+        <w:tc>
+          <w:tcPr>
+            <w:tcW w:w="1447" w:type="dxa"/>
             <w:tcBorders>
               <w:top w:val="single" w:sz="12" w:space="0" w:color="666666"/>
               <w:left w:val="single" w:sz="12" w:space="0" w:color="666666"/>
@@ -1451,24 +1275,26 @@
               <w:spacing w:line="240" w:lineRule="auto"/>
               <w:jc w:val="center"/>
               <w:rPr>
-                <w:rFonts w:ascii="Arial" w:eastAsia="Arial" w:hAnsi="Arial" w:cs="Arial"/>
-                <w:sz w:val="20"/>
-                <w:szCs w:val="20"/>
-              </w:rPr>
-            </w:pPr>
-            <w:r>
-              <w:rPr>
-                <w:rFonts w:ascii="Arial" w:eastAsia="Arial" w:hAnsi="Arial" w:cs="Arial"/>
-                <w:sz w:val="20"/>
-                <w:szCs w:val="20"/>
-              </w:rPr>
-              <w:t>-1</w:t>
-            </w:r>
-          </w:p>
-        </w:tc>
-        <w:tc>
-          <w:tcPr>
-            <w:tcW w:w="2977" w:type="dxa"/>
+                <w:rFonts w:ascii="Arial" w:hAnsi="Arial" w:cs="Arial"/>
+                <w:sz w:val="20"/>
+                <w:szCs w:val="20"/>
+              </w:rPr>
+            </w:pPr>
+            <w:r>
+              <w:rPr>
+                <w:rFonts w:ascii="Arial" w:hAnsi="Arial" w:cs="Arial"/>
+                <w:sz w:val="20"/>
+                <w:szCs w:val="20"/>
+              </w:rPr>
+              <w:t>Passed</w:t>
+            </w:r>
+          </w:p>
+        </w:tc>
+      </w:tr>
+      <w:tr>
+        <w:tc>
+          <w:tcPr>
+            <w:tcW w:w="1518" w:type="dxa"/>
             <w:tcBorders>
               <w:top w:val="single" w:sz="12" w:space="0" w:color="666666"/>
               <w:left w:val="single" w:sz="12" w:space="0" w:color="666666"/>
@@ -1488,61 +1314,45 @@
             <w:pPr>
               <w:widowControl w:val="0"/>
               <w:spacing w:line="240" w:lineRule="auto"/>
-              <w:jc w:val="left"/>
-              <w:rPr>
-                <w:rFonts w:ascii="Arial Narrow" w:eastAsia="Courier New" w:hAnsi="Arial Narrow" w:cs="Courier New"/>
-                <w:sz w:val="20"/>
-                <w:szCs w:val="20"/>
-                <w:lang w:val="uk-UA"/>
-              </w:rPr>
-            </w:pPr>
-            <w:r>
-              <w:rPr>
-                <w:rFonts w:ascii="Arial Narrow" w:eastAsia="Courier New" w:hAnsi="Arial Narrow" w:cs="Courier New"/>
-                <w:sz w:val="20"/>
-                <w:szCs w:val="20"/>
-                <w:lang w:val="uk-UA"/>
-              </w:rPr>
-              <w:t>Вікно застосунку:</w:t>
-            </w:r>
-          </w:p>
-          <w:p>
-            <w:pPr>
-              <w:widowControl w:val="0"/>
-              <w:spacing w:line="240" w:lineRule="auto"/>
-              <w:jc w:val="left"/>
-              <w:rPr>
-                <w:rFonts w:ascii="Courier New" w:eastAsia="Courier New" w:hAnsi="Courier New" w:cs="Courier New"/>
-                <w:sz w:val="16"/>
-                <w:szCs w:val="16"/>
-              </w:rPr>
-            </w:pPr>
-            <w:r>
-              <w:rPr>
-                <w:rFonts w:ascii="Courier New" w:eastAsia="Courier New" w:hAnsi="Courier New" w:cs="Courier New"/>
-                <w:sz w:val="16"/>
-                <w:szCs w:val="16"/>
-              </w:rPr>
-              <w:t>"Invalid value"</w:t>
-            </w:r>
-          </w:p>
-          <w:p>
-            <w:pPr>
-              <w:widowControl w:val="0"/>
-              <w:spacing w:line="240" w:lineRule="auto"/>
               <w:jc w:val="center"/>
               <w:rPr>
-                <w:rFonts w:ascii="Courier New" w:eastAsia="Courier New" w:hAnsi="Courier New" w:cs="Courier New"/>
-                <w:sz w:val="20"/>
-                <w:szCs w:val="20"/>
-                <w:lang w:val="uk-UA"/>
-              </w:rPr>
-            </w:pPr>
-          </w:p>
-        </w:tc>
-        <w:tc>
-          <w:tcPr>
-            <w:tcW w:w="1447" w:type="dxa"/>
+                <w:rFonts w:ascii="Arial Narrow" w:hAnsi="Arial Narrow"/>
+                <w:sz w:val="20"/>
+                <w:szCs w:val="20"/>
+                <w:lang w:val="uk-UA"/>
+              </w:rPr>
+            </w:pPr>
+            <w:r>
+              <w:rPr>
+                <w:rFonts w:ascii="Arial Narrow" w:hAnsi="Arial Narrow"/>
+                <w:sz w:val="20"/>
+                <w:szCs w:val="20"/>
+                <w:lang w:val="uk-UA"/>
+              </w:rPr>
+              <w:t>T</w:t>
+            </w:r>
+            <w:r>
+              <w:rPr>
+                <w:rFonts w:ascii="Arial Narrow" w:hAnsi="Arial Narrow"/>
+                <w:sz w:val="20"/>
+                <w:szCs w:val="20"/>
+              </w:rPr>
+              <w:t>C-</w:t>
+            </w:r>
+            <w:r>
+              <w:rPr>
+                <w:rFonts w:ascii="Arial Narrow" w:hAnsi="Arial Narrow"/>
+                <w:sz w:val="20"/>
+                <w:szCs w:val="20"/>
+                <w:lang w:val="uk-UA"/>
+              </w:rPr>
+              <w:t>02</w:t>
+            </w:r>
+          </w:p>
+        </w:tc>
+        <w:tc>
+          <w:tcPr>
+            <w:tcW w:w="3118" w:type="dxa"/>
             <w:tcBorders>
               <w:top w:val="single" w:sz="12" w:space="0" w:color="666666"/>
               <w:left w:val="single" w:sz="12" w:space="0" w:color="666666"/>
@@ -1564,18 +1374,24 @@
               <w:spacing w:line="240" w:lineRule="auto"/>
               <w:jc w:val="center"/>
               <w:rPr>
-                <w:rFonts w:ascii="Arial" w:hAnsi="Arial" w:cs="Arial"/>
-                <w:sz w:val="20"/>
-                <w:szCs w:val="20"/>
-              </w:rPr>
-            </w:pPr>
-          </w:p>
-        </w:tc>
-      </w:tr>
-      <w:tr>
-        <w:tc>
-          <w:tcPr>
-            <w:tcW w:w="1518" w:type="dxa"/>
+                <w:rFonts w:ascii="Arial" w:eastAsia="Arial" w:hAnsi="Arial" w:cs="Arial"/>
+                <w:sz w:val="20"/>
+                <w:szCs w:val="20"/>
+              </w:rPr>
+            </w:pPr>
+            <w:r>
+              <w:rPr>
+                <w:rFonts w:ascii="Arial" w:eastAsia="Arial" w:hAnsi="Arial" w:cs="Arial"/>
+                <w:sz w:val="20"/>
+                <w:szCs w:val="20"/>
+              </w:rPr>
+              <w:t>0</w:t>
+            </w:r>
+          </w:p>
+        </w:tc>
+        <w:tc>
+          <w:tcPr>
+            <w:tcW w:w="2977" w:type="dxa"/>
             <w:tcBorders>
               <w:top w:val="single" w:sz="12" w:space="0" w:color="666666"/>
               <w:left w:val="single" w:sz="12" w:space="0" w:color="666666"/>
@@ -1595,45 +1411,64 @@
             <w:pPr>
               <w:widowControl w:val="0"/>
               <w:spacing w:line="240" w:lineRule="auto"/>
-              <w:jc w:val="center"/>
-              <w:rPr>
-                <w:rFonts w:ascii="Arial Narrow" w:hAnsi="Arial Narrow"/>
-                <w:sz w:val="20"/>
-                <w:szCs w:val="20"/>
-                <w:lang w:val="uk-UA"/>
-              </w:rPr>
-            </w:pPr>
-            <w:r>
-              <w:rPr>
-                <w:rFonts w:ascii="Arial Narrow" w:hAnsi="Arial Narrow"/>
-                <w:sz w:val="20"/>
-                <w:szCs w:val="20"/>
-                <w:lang w:val="uk-UA"/>
-              </w:rPr>
-              <w:t>T</w:t>
-            </w:r>
-            <w:r>
-              <w:rPr>
-                <w:rFonts w:ascii="Arial Narrow" w:hAnsi="Arial Narrow"/>
-                <w:sz w:val="20"/>
-                <w:szCs w:val="20"/>
-              </w:rPr>
-              <w:t>C-</w:t>
-            </w:r>
-            <w:r>
-              <w:rPr>
-                <w:rFonts w:ascii="Arial Narrow" w:hAnsi="Arial Narrow"/>
-                <w:sz w:val="20"/>
-                <w:szCs w:val="20"/>
-                <w:lang w:val="uk-UA"/>
-              </w:rPr>
-              <w:t>02</w:t>
-            </w:r>
-          </w:p>
-        </w:tc>
-        <w:tc>
-          <w:tcPr>
-            <w:tcW w:w="3118" w:type="dxa"/>
+              <w:jc w:val="left"/>
+              <w:rPr>
+                <w:rFonts w:ascii="Arial Narrow" w:eastAsia="Courier New" w:hAnsi="Arial Narrow" w:cs="Courier New"/>
+                <w:sz w:val="20"/>
+                <w:szCs w:val="20"/>
+                <w:lang w:val="uk-UA"/>
+              </w:rPr>
+            </w:pPr>
+            <w:r>
+              <w:rPr>
+                <w:rFonts w:ascii="Arial Narrow" w:eastAsia="Courier New" w:hAnsi="Arial Narrow" w:cs="Courier New"/>
+                <w:sz w:val="20"/>
+                <w:szCs w:val="20"/>
+                <w:lang w:val="uk-UA"/>
+              </w:rPr>
+              <w:t>Вікно застосунку:</w:t>
+            </w:r>
+          </w:p>
+          <w:p>
+            <w:pPr>
+              <w:widowControl w:val="0"/>
+              <w:spacing w:line="240" w:lineRule="auto"/>
+              <w:jc w:val="left"/>
+              <w:rPr>
+                <w:rFonts w:ascii="Courier New" w:eastAsia="Courier New" w:hAnsi="Courier New" w:cs="Courier New"/>
+                <w:sz w:val="20"/>
+                <w:szCs w:val="20"/>
+              </w:rPr>
+            </w:pPr>
+            <w:r>
+              <w:rPr>
+                <w:rFonts w:ascii="Courier New" w:eastAsia="Courier New" w:hAnsi="Courier New" w:cs="Courier New"/>
+                <w:sz w:val="16"/>
+                <w:szCs w:val="16"/>
+              </w:rPr>
+              <w:t xml:space="preserve">"Wind speed less </w:t>
+            </w:r>
+            <w:r>
+              <w:rPr>
+                <w:rFonts w:ascii="Courier New" w:eastAsia="Courier New" w:hAnsi="Courier New" w:cs="Courier New"/>
+                <w:sz w:val="16"/>
+                <w:szCs w:val="16"/>
+              </w:rPr>
+              <w:t>than</w:t>
+            </w:r>
+            <w:r>
+              <w:rPr>
+                <w:rFonts w:ascii="Courier New" w:eastAsia="Courier New" w:hAnsi="Courier New" w:cs="Courier New"/>
+                <w:sz w:val="16"/>
+                <w:szCs w:val="16"/>
+              </w:rPr>
+              <w:t xml:space="preserve"> 0.0003 km/s"</w:t>
+            </w:r>
+          </w:p>
+        </w:tc>
+        <w:tc>
+          <w:tcPr>
+            <w:tcW w:w="1447" w:type="dxa"/>
             <w:tcBorders>
               <w:top w:val="single" w:sz="12" w:space="0" w:color="666666"/>
               <w:left w:val="single" w:sz="12" w:space="0" w:color="666666"/>
@@ -1655,24 +1490,26 @@
               <w:spacing w:line="240" w:lineRule="auto"/>
               <w:jc w:val="center"/>
               <w:rPr>
-                <w:rFonts w:ascii="Arial" w:eastAsia="Arial" w:hAnsi="Arial" w:cs="Arial"/>
-                <w:sz w:val="20"/>
-                <w:szCs w:val="20"/>
-              </w:rPr>
-            </w:pPr>
-            <w:r>
-              <w:rPr>
-                <w:rFonts w:ascii="Arial" w:eastAsia="Arial" w:hAnsi="Arial" w:cs="Arial"/>
-                <w:sz w:val="20"/>
-                <w:szCs w:val="20"/>
-              </w:rPr>
-              <w:t>0</w:t>
-            </w:r>
-          </w:p>
-        </w:tc>
-        <w:tc>
-          <w:tcPr>
-            <w:tcW w:w="2977" w:type="dxa"/>
+                <w:rFonts w:ascii="Arial" w:hAnsi="Arial" w:cs="Arial"/>
+                <w:sz w:val="20"/>
+                <w:szCs w:val="20"/>
+              </w:rPr>
+            </w:pPr>
+            <w:r>
+              <w:rPr>
+                <w:rFonts w:ascii="Arial" w:hAnsi="Arial" w:cs="Arial"/>
+                <w:sz w:val="20"/>
+                <w:szCs w:val="20"/>
+              </w:rPr>
+              <w:t>Passed</w:t>
+            </w:r>
+          </w:p>
+        </w:tc>
+      </w:tr>
+      <w:tr>
+        <w:tc>
+          <w:tcPr>
+            <w:tcW w:w="1518" w:type="dxa"/>
             <w:tcBorders>
               <w:top w:val="single" w:sz="12" w:space="0" w:color="666666"/>
               <w:left w:val="single" w:sz="12" w:space="0" w:color="666666"/>
@@ -1692,64 +1529,45 @@
             <w:pPr>
               <w:widowControl w:val="0"/>
               <w:spacing w:line="240" w:lineRule="auto"/>
-              <w:jc w:val="left"/>
-              <w:rPr>
-                <w:rFonts w:ascii="Arial Narrow" w:eastAsia="Courier New" w:hAnsi="Arial Narrow" w:cs="Courier New"/>
-                <w:sz w:val="20"/>
-                <w:szCs w:val="20"/>
-                <w:lang w:val="uk-UA"/>
-              </w:rPr>
-            </w:pPr>
-            <w:r>
-              <w:rPr>
-                <w:rFonts w:ascii="Arial Narrow" w:eastAsia="Courier New" w:hAnsi="Arial Narrow" w:cs="Courier New"/>
-                <w:sz w:val="20"/>
-                <w:szCs w:val="20"/>
-                <w:lang w:val="uk-UA"/>
-              </w:rPr>
-              <w:t>Вікно застосунку:</w:t>
-            </w:r>
-          </w:p>
-          <w:p>
-            <w:pPr>
-              <w:widowControl w:val="0"/>
-              <w:spacing w:line="240" w:lineRule="auto"/>
-              <w:jc w:val="left"/>
-              <w:rPr>
-                <w:rFonts w:ascii="Courier New" w:eastAsia="Courier New" w:hAnsi="Courier New" w:cs="Courier New"/>
-                <w:sz w:val="20"/>
-                <w:szCs w:val="20"/>
-              </w:rPr>
-            </w:pPr>
-            <w:r>
-              <w:rPr>
-                <w:rFonts w:ascii="Courier New" w:eastAsia="Courier New" w:hAnsi="Courier New" w:cs="Courier New"/>
-                <w:sz w:val="16"/>
-                <w:szCs w:val="16"/>
-              </w:rPr>
-              <w:t xml:space="preserve">"Wind speed less </w:t>
-            </w:r>
-            <w:r>
-              <w:rPr>
-                <w:rFonts w:ascii="Courier New" w:eastAsia="Courier New" w:hAnsi="Courier New" w:cs="Courier New"/>
-                <w:sz w:val="16"/>
-                <w:szCs w:val="16"/>
-              </w:rPr>
-              <w:t>than</w:t>
-            </w:r>
-            <w:r>
-              <w:rPr>
-                <w:rFonts w:ascii="Courier New" w:eastAsia="Courier New" w:hAnsi="Courier New" w:cs="Courier New"/>
-                <w:sz w:val="16"/>
-                <w:szCs w:val="16"/>
-              </w:rPr>
-              <w:t xml:space="preserve"> 0.0003 km/s"</w:t>
-            </w:r>
-          </w:p>
-        </w:tc>
-        <w:tc>
-          <w:tcPr>
-            <w:tcW w:w="1447" w:type="dxa"/>
+              <w:jc w:val="center"/>
+              <w:rPr>
+                <w:rFonts w:ascii="Arial Narrow" w:hAnsi="Arial Narrow"/>
+                <w:sz w:val="20"/>
+                <w:szCs w:val="20"/>
+                <w:lang w:val="uk-UA"/>
+              </w:rPr>
+            </w:pPr>
+            <w:r>
+              <w:rPr>
+                <w:rFonts w:ascii="Arial Narrow" w:hAnsi="Arial Narrow"/>
+                <w:sz w:val="20"/>
+                <w:szCs w:val="20"/>
+                <w:lang w:val="uk-UA"/>
+              </w:rPr>
+              <w:t>T</w:t>
+            </w:r>
+            <w:r>
+              <w:rPr>
+                <w:rFonts w:ascii="Arial Narrow" w:hAnsi="Arial Narrow"/>
+                <w:sz w:val="20"/>
+                <w:szCs w:val="20"/>
+              </w:rPr>
+              <w:t>C-</w:t>
+            </w:r>
+            <w:r>
+              <w:rPr>
+                <w:rFonts w:ascii="Arial Narrow" w:hAnsi="Arial Narrow"/>
+                <w:sz w:val="20"/>
+                <w:szCs w:val="20"/>
+                <w:lang w:val="uk-UA"/>
+              </w:rPr>
+              <w:t>03</w:t>
+            </w:r>
+          </w:p>
+        </w:tc>
+        <w:tc>
+          <w:tcPr>
+            <w:tcW w:w="3118" w:type="dxa"/>
             <w:tcBorders>
               <w:top w:val="single" w:sz="12" w:space="0" w:color="666666"/>
               <w:left w:val="single" w:sz="12" w:space="0" w:color="666666"/>
@@ -1771,18 +1589,24 @@
               <w:spacing w:line="240" w:lineRule="auto"/>
               <w:jc w:val="center"/>
               <w:rPr>
-                <w:rFonts w:ascii="Arial" w:hAnsi="Arial" w:cs="Arial"/>
-                <w:sz w:val="20"/>
-                <w:szCs w:val="20"/>
-              </w:rPr>
-            </w:pPr>
-          </w:p>
-        </w:tc>
-      </w:tr>
-      <w:tr>
-        <w:tc>
-          <w:tcPr>
-            <w:tcW w:w="1518" w:type="dxa"/>
+                <w:rFonts w:ascii="Arial" w:eastAsia="Arial" w:hAnsi="Arial" w:cs="Arial"/>
+                <w:sz w:val="20"/>
+                <w:szCs w:val="20"/>
+              </w:rPr>
+            </w:pPr>
+            <w:r>
+              <w:rPr>
+                <w:rFonts w:ascii="Arial" w:eastAsia="Arial" w:hAnsi="Arial" w:cs="Arial"/>
+                <w:sz w:val="20"/>
+                <w:szCs w:val="20"/>
+              </w:rPr>
+              <w:t>7</w:t>
+            </w:r>
+          </w:p>
+        </w:tc>
+        <w:tc>
+          <w:tcPr>
+            <w:tcW w:w="2977" w:type="dxa"/>
             <w:tcBorders>
               <w:top w:val="single" w:sz="12" w:space="0" w:color="666666"/>
               <w:left w:val="single" w:sz="12" w:space="0" w:color="666666"/>
@@ -1802,45 +1626,48 @@
             <w:pPr>
               <w:widowControl w:val="0"/>
               <w:spacing w:line="240" w:lineRule="auto"/>
-              <w:jc w:val="center"/>
-              <w:rPr>
-                <w:rFonts w:ascii="Arial Narrow" w:hAnsi="Arial Narrow"/>
-                <w:sz w:val="20"/>
-                <w:szCs w:val="20"/>
-                <w:lang w:val="uk-UA"/>
-              </w:rPr>
-            </w:pPr>
-            <w:r>
-              <w:rPr>
-                <w:rFonts w:ascii="Arial Narrow" w:hAnsi="Arial Narrow"/>
-                <w:sz w:val="20"/>
-                <w:szCs w:val="20"/>
-                <w:lang w:val="uk-UA"/>
-              </w:rPr>
-              <w:t>T</w:t>
-            </w:r>
-            <w:r>
-              <w:rPr>
-                <w:rFonts w:ascii="Arial Narrow" w:hAnsi="Arial Narrow"/>
-                <w:sz w:val="20"/>
-                <w:szCs w:val="20"/>
-              </w:rPr>
-              <w:t>C-</w:t>
-            </w:r>
-            <w:r>
-              <w:rPr>
-                <w:rFonts w:ascii="Arial Narrow" w:hAnsi="Arial Narrow"/>
-                <w:sz w:val="20"/>
-                <w:szCs w:val="20"/>
-                <w:lang w:val="uk-UA"/>
-              </w:rPr>
-              <w:t>03</w:t>
-            </w:r>
-          </w:p>
-        </w:tc>
-        <w:tc>
-          <w:tcPr>
-            <w:tcW w:w="3118" w:type="dxa"/>
+              <w:jc w:val="left"/>
+              <w:rPr>
+                <w:rFonts w:ascii="Arial Narrow" w:eastAsia="Courier New" w:hAnsi="Arial Narrow" w:cs="Courier New"/>
+                <w:sz w:val="20"/>
+                <w:szCs w:val="20"/>
+                <w:lang w:val="uk-UA"/>
+              </w:rPr>
+            </w:pPr>
+            <w:r>
+              <w:rPr>
+                <w:rFonts w:ascii="Arial Narrow" w:eastAsia="Courier New" w:hAnsi="Arial Narrow" w:cs="Courier New"/>
+                <w:sz w:val="20"/>
+                <w:szCs w:val="20"/>
+                <w:lang w:val="uk-UA"/>
+              </w:rPr>
+              <w:t>Вікно застосунку:</w:t>
+            </w:r>
+          </w:p>
+          <w:p>
+            <w:pPr>
+              <w:widowControl w:val="0"/>
+              <w:spacing w:line="240" w:lineRule="auto"/>
+              <w:jc w:val="left"/>
+              <w:rPr>
+                <w:rFonts w:ascii="Courier New" w:eastAsia="Courier New" w:hAnsi="Courier New" w:cs="Courier New"/>
+                <w:sz w:val="20"/>
+                <w:szCs w:val="20"/>
+              </w:rPr>
+            </w:pPr>
+            <w:r>
+              <w:rPr>
+                <w:rFonts w:ascii="Courier New" w:eastAsia="Courier New" w:hAnsi="Courier New" w:cs="Courier New"/>
+                <w:sz w:val="16"/>
+                <w:szCs w:val="16"/>
+              </w:rPr>
+              <w:t>"Wind speed varies from 0.0139 to 0,0171 km/s"</w:t>
+            </w:r>
+          </w:p>
+        </w:tc>
+        <w:tc>
+          <w:tcPr>
+            <w:tcW w:w="1447" w:type="dxa"/>
             <w:tcBorders>
               <w:top w:val="single" w:sz="12" w:space="0" w:color="666666"/>
               <w:left w:val="single" w:sz="12" w:space="0" w:color="666666"/>
@@ -1862,24 +1689,26 @@
               <w:spacing w:line="240" w:lineRule="auto"/>
               <w:jc w:val="center"/>
               <w:rPr>
-                <w:rFonts w:ascii="Arial" w:eastAsia="Arial" w:hAnsi="Arial" w:cs="Arial"/>
-                <w:sz w:val="20"/>
-                <w:szCs w:val="20"/>
-              </w:rPr>
-            </w:pPr>
-            <w:r>
-              <w:rPr>
-                <w:rFonts w:ascii="Arial" w:eastAsia="Arial" w:hAnsi="Arial" w:cs="Arial"/>
-                <w:sz w:val="20"/>
-                <w:szCs w:val="20"/>
-              </w:rPr>
-              <w:t>7</w:t>
-            </w:r>
-          </w:p>
-        </w:tc>
-        <w:tc>
-          <w:tcPr>
-            <w:tcW w:w="2977" w:type="dxa"/>
+                <w:rFonts w:ascii="Arial" w:hAnsi="Arial" w:cs="Arial"/>
+                <w:sz w:val="20"/>
+                <w:szCs w:val="20"/>
+              </w:rPr>
+            </w:pPr>
+            <w:r>
+              <w:rPr>
+                <w:rFonts w:ascii="Arial" w:hAnsi="Arial" w:cs="Arial"/>
+                <w:sz w:val="20"/>
+                <w:szCs w:val="20"/>
+              </w:rPr>
+              <w:t>Passed</w:t>
+            </w:r>
+          </w:p>
+        </w:tc>
+      </w:tr>
+      <w:tr>
+        <w:tc>
+          <w:tcPr>
+            <w:tcW w:w="1518" w:type="dxa"/>
             <w:tcBorders>
               <w:top w:val="single" w:sz="12" w:space="0" w:color="666666"/>
               <w:left w:val="single" w:sz="12" w:space="0" w:color="666666"/>
@@ -1899,48 +1728,45 @@
             <w:pPr>
               <w:widowControl w:val="0"/>
               <w:spacing w:line="240" w:lineRule="auto"/>
-              <w:jc w:val="left"/>
-              <w:rPr>
-                <w:rFonts w:ascii="Arial Narrow" w:eastAsia="Courier New" w:hAnsi="Arial Narrow" w:cs="Courier New"/>
-                <w:sz w:val="20"/>
-                <w:szCs w:val="20"/>
-                <w:lang w:val="uk-UA"/>
-              </w:rPr>
-            </w:pPr>
-            <w:r>
-              <w:rPr>
-                <w:rFonts w:ascii="Arial Narrow" w:eastAsia="Courier New" w:hAnsi="Arial Narrow" w:cs="Courier New"/>
-                <w:sz w:val="20"/>
-                <w:szCs w:val="20"/>
-                <w:lang w:val="uk-UA"/>
-              </w:rPr>
-              <w:t>Вікно застосунку:</w:t>
-            </w:r>
-          </w:p>
-          <w:p>
-            <w:pPr>
-              <w:widowControl w:val="0"/>
-              <w:spacing w:line="240" w:lineRule="auto"/>
-              <w:jc w:val="left"/>
-              <w:rPr>
-                <w:rFonts w:ascii="Courier New" w:eastAsia="Courier New" w:hAnsi="Courier New" w:cs="Courier New"/>
-                <w:sz w:val="20"/>
-                <w:szCs w:val="20"/>
-              </w:rPr>
-            </w:pPr>
-            <w:r>
-              <w:rPr>
-                <w:rFonts w:ascii="Courier New" w:eastAsia="Courier New" w:hAnsi="Courier New" w:cs="Courier New"/>
-                <w:sz w:val="16"/>
-                <w:szCs w:val="16"/>
-              </w:rPr>
-              <w:t>"Wind speed varies from 0.0139 to 0,0171 km/s"</w:t>
-            </w:r>
-          </w:p>
-        </w:tc>
-        <w:tc>
-          <w:tcPr>
-            <w:tcW w:w="1447" w:type="dxa"/>
+              <w:jc w:val="center"/>
+              <w:rPr>
+                <w:rFonts w:ascii="Arial Narrow" w:hAnsi="Arial Narrow"/>
+                <w:sz w:val="20"/>
+                <w:szCs w:val="20"/>
+                <w:lang w:val="uk-UA"/>
+              </w:rPr>
+            </w:pPr>
+            <w:r>
+              <w:rPr>
+                <w:rFonts w:ascii="Arial Narrow" w:hAnsi="Arial Narrow"/>
+                <w:sz w:val="20"/>
+                <w:szCs w:val="20"/>
+                <w:lang w:val="uk-UA"/>
+              </w:rPr>
+              <w:t>T</w:t>
+            </w:r>
+            <w:r>
+              <w:rPr>
+                <w:rFonts w:ascii="Arial Narrow" w:hAnsi="Arial Narrow"/>
+                <w:sz w:val="20"/>
+                <w:szCs w:val="20"/>
+              </w:rPr>
+              <w:t>C-</w:t>
+            </w:r>
+            <w:r>
+              <w:rPr>
+                <w:rFonts w:ascii="Arial Narrow" w:hAnsi="Arial Narrow"/>
+                <w:sz w:val="20"/>
+                <w:szCs w:val="20"/>
+                <w:lang w:val="uk-UA"/>
+              </w:rPr>
+              <w:t>04</w:t>
+            </w:r>
+          </w:p>
+        </w:tc>
+        <w:tc>
+          <w:tcPr>
+            <w:tcW w:w="3118" w:type="dxa"/>
             <w:tcBorders>
               <w:top w:val="single" w:sz="12" w:space="0" w:color="666666"/>
               <w:left w:val="single" w:sz="12" w:space="0" w:color="666666"/>
@@ -1962,18 +1788,24 @@
               <w:spacing w:line="240" w:lineRule="auto"/>
               <w:jc w:val="center"/>
               <w:rPr>
-                <w:rFonts w:ascii="Arial" w:hAnsi="Arial" w:cs="Arial"/>
-                <w:sz w:val="20"/>
-                <w:szCs w:val="20"/>
-              </w:rPr>
-            </w:pPr>
-          </w:p>
-        </w:tc>
-      </w:tr>
-      <w:tr>
-        <w:tc>
-          <w:tcPr>
-            <w:tcW w:w="1518" w:type="dxa"/>
+                <w:rFonts w:ascii="Arial" w:eastAsia="Arial" w:hAnsi="Arial" w:cs="Arial"/>
+                <w:sz w:val="20"/>
+                <w:szCs w:val="20"/>
+              </w:rPr>
+            </w:pPr>
+            <w:r>
+              <w:rPr>
+                <w:rFonts w:ascii="Arial" w:eastAsia="Arial" w:hAnsi="Arial" w:cs="Arial"/>
+                <w:sz w:val="20"/>
+                <w:szCs w:val="20"/>
+              </w:rPr>
+              <w:t>12</w:t>
+            </w:r>
+          </w:p>
+        </w:tc>
+        <w:tc>
+          <w:tcPr>
+            <w:tcW w:w="2977" w:type="dxa"/>
             <w:tcBorders>
               <w:top w:val="single" w:sz="12" w:space="0" w:color="666666"/>
               <w:left w:val="single" w:sz="12" w:space="0" w:color="666666"/>
@@ -1993,45 +1825,48 @@
             <w:pPr>
               <w:widowControl w:val="0"/>
               <w:spacing w:line="240" w:lineRule="auto"/>
-              <w:jc w:val="center"/>
-              <w:rPr>
-                <w:rFonts w:ascii="Arial Narrow" w:hAnsi="Arial Narrow"/>
-                <w:sz w:val="20"/>
-                <w:szCs w:val="20"/>
-                <w:lang w:val="uk-UA"/>
-              </w:rPr>
-            </w:pPr>
-            <w:r>
-              <w:rPr>
-                <w:rFonts w:ascii="Arial Narrow" w:hAnsi="Arial Narrow"/>
-                <w:sz w:val="20"/>
-                <w:szCs w:val="20"/>
-                <w:lang w:val="uk-UA"/>
-              </w:rPr>
-              <w:t>T</w:t>
-            </w:r>
-            <w:r>
-              <w:rPr>
-                <w:rFonts w:ascii="Arial Narrow" w:hAnsi="Arial Narrow"/>
-                <w:sz w:val="20"/>
-                <w:szCs w:val="20"/>
-              </w:rPr>
-              <w:t>C-</w:t>
-            </w:r>
-            <w:r>
-              <w:rPr>
-                <w:rFonts w:ascii="Arial Narrow" w:hAnsi="Arial Narrow"/>
-                <w:sz w:val="20"/>
-                <w:szCs w:val="20"/>
-                <w:lang w:val="uk-UA"/>
-              </w:rPr>
-              <w:t>04</w:t>
-            </w:r>
-          </w:p>
-        </w:tc>
-        <w:tc>
-          <w:tcPr>
-            <w:tcW w:w="3118" w:type="dxa"/>
+              <w:jc w:val="left"/>
+              <w:rPr>
+                <w:rFonts w:ascii="Arial Narrow" w:eastAsia="Courier New" w:hAnsi="Arial Narrow" w:cs="Courier New"/>
+                <w:sz w:val="20"/>
+                <w:szCs w:val="20"/>
+                <w:lang w:val="uk-UA"/>
+              </w:rPr>
+            </w:pPr>
+            <w:r>
+              <w:rPr>
+                <w:rFonts w:ascii="Arial Narrow" w:eastAsia="Courier New" w:hAnsi="Arial Narrow" w:cs="Courier New"/>
+                <w:sz w:val="20"/>
+                <w:szCs w:val="20"/>
+                <w:lang w:val="uk-UA"/>
+              </w:rPr>
+              <w:t>Вікно застосунку:</w:t>
+            </w:r>
+          </w:p>
+          <w:p>
+            <w:pPr>
+              <w:widowControl w:val="0"/>
+              <w:spacing w:line="240" w:lineRule="auto"/>
+              <w:jc w:val="left"/>
+              <w:rPr>
+                <w:rFonts w:ascii="Courier New" w:eastAsia="Courier New" w:hAnsi="Courier New" w:cs="Courier New"/>
+                <w:sz w:val="20"/>
+                <w:szCs w:val="20"/>
+              </w:rPr>
+            </w:pPr>
+            <w:r>
+              <w:rPr>
+                <w:rFonts w:ascii="Courier New" w:eastAsia="Courier New" w:hAnsi="Courier New" w:cs="Courier New"/>
+                <w:sz w:val="16"/>
+                <w:szCs w:val="16"/>
+              </w:rPr>
+              <w:t>"Wind speed more than 0.0327 km/s"</w:t>
+            </w:r>
+          </w:p>
+        </w:tc>
+        <w:tc>
+          <w:tcPr>
+            <w:tcW w:w="1447" w:type="dxa"/>
             <w:tcBorders>
               <w:top w:val="single" w:sz="12" w:space="0" w:color="666666"/>
               <w:left w:val="single" w:sz="12" w:space="0" w:color="666666"/>
@@ -2053,24 +1888,26 @@
               <w:spacing w:line="240" w:lineRule="auto"/>
               <w:jc w:val="center"/>
               <w:rPr>
-                <w:rFonts w:ascii="Arial" w:eastAsia="Arial" w:hAnsi="Arial" w:cs="Arial"/>
-                <w:sz w:val="20"/>
-                <w:szCs w:val="20"/>
-              </w:rPr>
-            </w:pPr>
-            <w:r>
-              <w:rPr>
-                <w:rFonts w:ascii="Arial" w:eastAsia="Arial" w:hAnsi="Arial" w:cs="Arial"/>
-                <w:sz w:val="20"/>
-                <w:szCs w:val="20"/>
-              </w:rPr>
-              <w:t>12</w:t>
-            </w:r>
-          </w:p>
-        </w:tc>
-        <w:tc>
-          <w:tcPr>
-            <w:tcW w:w="2977" w:type="dxa"/>
+                <w:rFonts w:ascii="Arial" w:hAnsi="Arial" w:cs="Arial"/>
+                <w:sz w:val="20"/>
+                <w:szCs w:val="20"/>
+              </w:rPr>
+            </w:pPr>
+            <w:r>
+              <w:rPr>
+                <w:rFonts w:ascii="Arial" w:hAnsi="Arial" w:cs="Arial"/>
+                <w:sz w:val="20"/>
+                <w:szCs w:val="20"/>
+              </w:rPr>
+              <w:t>Passed</w:t>
+            </w:r>
+          </w:p>
+        </w:tc>
+      </w:tr>
+      <w:tr>
+        <w:tc>
+          <w:tcPr>
+            <w:tcW w:w="1518" w:type="dxa"/>
             <w:tcBorders>
               <w:top w:val="single" w:sz="12" w:space="0" w:color="666666"/>
               <w:left w:val="single" w:sz="12" w:space="0" w:color="666666"/>
@@ -2090,48 +1927,45 @@
             <w:pPr>
               <w:widowControl w:val="0"/>
               <w:spacing w:line="240" w:lineRule="auto"/>
-              <w:jc w:val="left"/>
-              <w:rPr>
-                <w:rFonts w:ascii="Arial Narrow" w:eastAsia="Courier New" w:hAnsi="Arial Narrow" w:cs="Courier New"/>
-                <w:sz w:val="20"/>
-                <w:szCs w:val="20"/>
-                <w:lang w:val="uk-UA"/>
-              </w:rPr>
-            </w:pPr>
-            <w:r>
-              <w:rPr>
-                <w:rFonts w:ascii="Arial Narrow" w:eastAsia="Courier New" w:hAnsi="Arial Narrow" w:cs="Courier New"/>
-                <w:sz w:val="20"/>
-                <w:szCs w:val="20"/>
-                <w:lang w:val="uk-UA"/>
-              </w:rPr>
-              <w:t>Вікно застосунку:</w:t>
-            </w:r>
-          </w:p>
-          <w:p>
-            <w:pPr>
-              <w:widowControl w:val="0"/>
-              <w:spacing w:line="240" w:lineRule="auto"/>
-              <w:jc w:val="left"/>
-              <w:rPr>
-                <w:rFonts w:ascii="Courier New" w:eastAsia="Courier New" w:hAnsi="Courier New" w:cs="Courier New"/>
-                <w:sz w:val="20"/>
-                <w:szCs w:val="20"/>
-              </w:rPr>
-            </w:pPr>
-            <w:r>
-              <w:rPr>
-                <w:rFonts w:ascii="Courier New" w:eastAsia="Courier New" w:hAnsi="Courier New" w:cs="Courier New"/>
-                <w:sz w:val="16"/>
-                <w:szCs w:val="16"/>
-              </w:rPr>
-              <w:t>"Wind speed more than 0.0327 km/s"</w:t>
-            </w:r>
-          </w:p>
-        </w:tc>
-        <w:tc>
-          <w:tcPr>
-            <w:tcW w:w="1447" w:type="dxa"/>
+              <w:jc w:val="center"/>
+              <w:rPr>
+                <w:rFonts w:ascii="Arial Narrow" w:hAnsi="Arial Narrow"/>
+                <w:sz w:val="20"/>
+                <w:szCs w:val="20"/>
+                <w:lang w:val="uk-UA"/>
+              </w:rPr>
+            </w:pPr>
+            <w:r>
+              <w:rPr>
+                <w:rFonts w:ascii="Arial Narrow" w:hAnsi="Arial Narrow"/>
+                <w:sz w:val="20"/>
+                <w:szCs w:val="20"/>
+                <w:lang w:val="uk-UA"/>
+              </w:rPr>
+              <w:t>T</w:t>
+            </w:r>
+            <w:r>
+              <w:rPr>
+                <w:rFonts w:ascii="Arial Narrow" w:hAnsi="Arial Narrow"/>
+                <w:sz w:val="20"/>
+                <w:szCs w:val="20"/>
+              </w:rPr>
+              <w:t>C-</w:t>
+            </w:r>
+            <w:r>
+              <w:rPr>
+                <w:rFonts w:ascii="Arial Narrow" w:hAnsi="Arial Narrow"/>
+                <w:sz w:val="20"/>
+                <w:szCs w:val="20"/>
+                <w:lang w:val="uk-UA"/>
+              </w:rPr>
+              <w:t>05</w:t>
+            </w:r>
+          </w:p>
+        </w:tc>
+        <w:tc>
+          <w:tcPr>
+            <w:tcW w:w="3118" w:type="dxa"/>
             <w:tcBorders>
               <w:top w:val="single" w:sz="12" w:space="0" w:color="666666"/>
               <w:left w:val="single" w:sz="12" w:space="0" w:color="666666"/>
@@ -2153,18 +1987,24 @@
               <w:spacing w:line="240" w:lineRule="auto"/>
               <w:jc w:val="center"/>
               <w:rPr>
-                <w:rFonts w:ascii="Arial" w:hAnsi="Arial" w:cs="Arial"/>
-                <w:sz w:val="20"/>
-                <w:szCs w:val="20"/>
-              </w:rPr>
-            </w:pPr>
-          </w:p>
-        </w:tc>
-      </w:tr>
-      <w:tr>
-        <w:tc>
-          <w:tcPr>
-            <w:tcW w:w="1518" w:type="dxa"/>
+                <w:rFonts w:ascii="Arial" w:eastAsia="Arial" w:hAnsi="Arial" w:cs="Arial"/>
+                <w:sz w:val="20"/>
+                <w:szCs w:val="20"/>
+              </w:rPr>
+            </w:pPr>
+            <w:r>
+              <w:rPr>
+                <w:rFonts w:ascii="Arial" w:eastAsia="Arial" w:hAnsi="Arial" w:cs="Arial"/>
+                <w:sz w:val="20"/>
+                <w:szCs w:val="20"/>
+              </w:rPr>
+              <w:t>13</w:t>
+            </w:r>
+          </w:p>
+        </w:tc>
+        <w:tc>
+          <w:tcPr>
+            <w:tcW w:w="2977" w:type="dxa"/>
             <w:tcBorders>
               <w:top w:val="single" w:sz="12" w:space="0" w:color="666666"/>
               <w:left w:val="single" w:sz="12" w:space="0" w:color="666666"/>
@@ -2184,45 +2024,49 @@
             <w:pPr>
               <w:widowControl w:val="0"/>
               <w:spacing w:line="240" w:lineRule="auto"/>
-              <w:jc w:val="center"/>
-              <w:rPr>
-                <w:rFonts w:ascii="Arial Narrow" w:hAnsi="Arial Narrow"/>
-                <w:sz w:val="20"/>
-                <w:szCs w:val="20"/>
-                <w:lang w:val="uk-UA"/>
-              </w:rPr>
-            </w:pPr>
-            <w:r>
-              <w:rPr>
-                <w:rFonts w:ascii="Arial Narrow" w:hAnsi="Arial Narrow"/>
-                <w:sz w:val="20"/>
-                <w:szCs w:val="20"/>
-                <w:lang w:val="uk-UA"/>
-              </w:rPr>
-              <w:t>T</w:t>
-            </w:r>
-            <w:r>
-              <w:rPr>
-                <w:rFonts w:ascii="Arial Narrow" w:hAnsi="Arial Narrow"/>
-                <w:sz w:val="20"/>
-                <w:szCs w:val="20"/>
-              </w:rPr>
-              <w:t>C-</w:t>
-            </w:r>
-            <w:r>
-              <w:rPr>
-                <w:rFonts w:ascii="Arial Narrow" w:hAnsi="Arial Narrow"/>
-                <w:sz w:val="20"/>
-                <w:szCs w:val="20"/>
-                <w:lang w:val="uk-UA"/>
-              </w:rPr>
-              <w:t>05</w:t>
-            </w:r>
-          </w:p>
-        </w:tc>
-        <w:tc>
-          <w:tcPr>
-            <w:tcW w:w="3118" w:type="dxa"/>
+              <w:jc w:val="left"/>
+              <w:rPr>
+                <w:rFonts w:ascii="Arial Narrow" w:eastAsia="Courier New" w:hAnsi="Arial Narrow" w:cs="Courier New"/>
+                <w:sz w:val="20"/>
+                <w:szCs w:val="20"/>
+                <w:lang w:val="uk-UA"/>
+              </w:rPr>
+            </w:pPr>
+            <w:r>
+              <w:rPr>
+                <w:rFonts w:ascii="Arial Narrow" w:eastAsia="Courier New" w:hAnsi="Arial Narrow" w:cs="Courier New"/>
+                <w:sz w:val="20"/>
+                <w:szCs w:val="20"/>
+                <w:lang w:val="uk-UA"/>
+              </w:rPr>
+              <w:t>Вікно застосунку:</w:t>
+            </w:r>
+          </w:p>
+          <w:p>
+            <w:pPr>
+              <w:widowControl w:val="0"/>
+              <w:spacing w:line="240" w:lineRule="auto"/>
+              <w:jc w:val="left"/>
+              <w:rPr>
+                <w:rFonts w:ascii="Courier New" w:eastAsia="Courier New" w:hAnsi="Courier New" w:cs="Courier New"/>
+                <w:sz w:val="20"/>
+                <w:szCs w:val="20"/>
+                <w:lang w:val="uk-UA"/>
+              </w:rPr>
+            </w:pPr>
+            <w:r>
+              <w:rPr>
+                <w:rFonts w:ascii="Courier New" w:eastAsia="Courier New" w:hAnsi="Courier New" w:cs="Courier New"/>
+                <w:sz w:val="16"/>
+                <w:szCs w:val="16"/>
+              </w:rPr>
+              <w:t>"Invalid value"</w:t>
+            </w:r>
+          </w:p>
+        </w:tc>
+        <w:tc>
+          <w:tcPr>
+            <w:tcW w:w="1447" w:type="dxa"/>
             <w:tcBorders>
               <w:top w:val="single" w:sz="12" w:space="0" w:color="666666"/>
               <w:left w:val="single" w:sz="12" w:space="0" w:color="666666"/>
@@ -2244,113 +2088,20 @@
               <w:spacing w:line="240" w:lineRule="auto"/>
               <w:jc w:val="center"/>
               <w:rPr>
-                <w:rFonts w:ascii="Arial" w:eastAsia="Arial" w:hAnsi="Arial" w:cs="Arial"/>
-                <w:sz w:val="20"/>
-                <w:szCs w:val="20"/>
-              </w:rPr>
-            </w:pPr>
-            <w:r>
-              <w:rPr>
-                <w:rFonts w:ascii="Arial" w:eastAsia="Arial" w:hAnsi="Arial" w:cs="Arial"/>
-                <w:sz w:val="20"/>
-                <w:szCs w:val="20"/>
-              </w:rPr>
-              <w:t>13</w:t>
-            </w:r>
-          </w:p>
-        </w:tc>
-        <w:tc>
-          <w:tcPr>
-            <w:tcW w:w="2977" w:type="dxa"/>
-            <w:tcBorders>
-              <w:top w:val="single" w:sz="12" w:space="0" w:color="666666"/>
-              <w:left w:val="single" w:sz="12" w:space="0" w:color="666666"/>
-              <w:bottom w:val="single" w:sz="12" w:space="0" w:color="666666"/>
-              <w:right w:val="single" w:sz="12" w:space="0" w:color="666666"/>
-            </w:tcBorders>
-            <w:tcMar>
-              <w:top w:w="100" w:type="dxa"/>
-              <w:left w:w="100" w:type="dxa"/>
-              <w:bottom w:w="100" w:type="dxa"/>
-              <w:right w:w="100" w:type="dxa"/>
-            </w:tcMar>
-            <w:vAlign w:val="center"/>
-            <w:hideMark/>
-          </w:tcPr>
-          <w:p>
-            <w:pPr>
-              <w:widowControl w:val="0"/>
-              <w:spacing w:line="240" w:lineRule="auto"/>
-              <w:jc w:val="left"/>
-              <w:rPr>
-                <w:rFonts w:ascii="Arial Narrow" w:eastAsia="Courier New" w:hAnsi="Arial Narrow" w:cs="Courier New"/>
-                <w:sz w:val="20"/>
-                <w:szCs w:val="20"/>
-                <w:lang w:val="uk-UA"/>
-              </w:rPr>
-            </w:pPr>
-            <w:r>
-              <w:rPr>
-                <w:rFonts w:ascii="Arial Narrow" w:eastAsia="Courier New" w:hAnsi="Arial Narrow" w:cs="Courier New"/>
-                <w:sz w:val="20"/>
-                <w:szCs w:val="20"/>
-                <w:lang w:val="uk-UA"/>
-              </w:rPr>
-              <w:t>Вікно застосунку:</w:t>
-            </w:r>
-          </w:p>
-          <w:p>
-            <w:pPr>
-              <w:widowControl w:val="0"/>
-              <w:spacing w:line="240" w:lineRule="auto"/>
-              <w:jc w:val="left"/>
-              <w:rPr>
-                <w:rFonts w:ascii="Courier New" w:eastAsia="Courier New" w:hAnsi="Courier New" w:cs="Courier New"/>
-                <w:sz w:val="20"/>
-                <w:szCs w:val="20"/>
-                <w:lang w:val="uk-UA"/>
-              </w:rPr>
-            </w:pPr>
-            <w:r>
-              <w:rPr>
-                <w:rFonts w:ascii="Courier New" w:eastAsia="Courier New" w:hAnsi="Courier New" w:cs="Courier New"/>
-                <w:sz w:val="16"/>
-                <w:szCs w:val="16"/>
-              </w:rPr>
-              <w:t>"Invalid value"</w:t>
-            </w:r>
-          </w:p>
-        </w:tc>
-        <w:tc>
-          <w:tcPr>
-            <w:tcW w:w="1447" w:type="dxa"/>
-            <w:tcBorders>
-              <w:top w:val="single" w:sz="12" w:space="0" w:color="666666"/>
-              <w:left w:val="single" w:sz="12" w:space="0" w:color="666666"/>
-              <w:bottom w:val="single" w:sz="12" w:space="0" w:color="666666"/>
-              <w:right w:val="single" w:sz="12" w:space="0" w:color="666666"/>
-            </w:tcBorders>
-            <w:tcMar>
-              <w:top w:w="100" w:type="dxa"/>
-              <w:left w:w="100" w:type="dxa"/>
-              <w:bottom w:w="100" w:type="dxa"/>
-              <w:right w:w="100" w:type="dxa"/>
-            </w:tcMar>
-            <w:vAlign w:val="center"/>
-            <w:hideMark/>
-          </w:tcPr>
-          <w:p>
-            <w:pPr>
-              <w:widowControl w:val="0"/>
-              <w:spacing w:line="240" w:lineRule="auto"/>
-              <w:jc w:val="center"/>
-              <w:rPr>
                 <w:rFonts w:ascii="Arial" w:hAnsi="Arial" w:cs="Arial"/>
                 <w:sz w:val="20"/>
                 <w:szCs w:val="20"/>
                 <w:lang w:val="ru-RU"/>
               </w:rPr>
             </w:pPr>
+            <w:r>
+              <w:rPr>
+                <w:rFonts w:ascii="Arial" w:hAnsi="Arial" w:cs="Arial"/>
+                <w:sz w:val="20"/>
+                <w:szCs w:val="20"/>
+              </w:rPr>
+              <w:t>Passed</w:t>
+            </w:r>
           </w:p>
         </w:tc>
       </w:tr>

</xml_diff>

<commit_message>
all test cases from Test Suite 9.1 were rated as «Passed»
</commit_message>
<xml_diff>
--- a/lab09/TestSuite/TS_9_1.docx
+++ b/lab09/TestSuite/TS_9_1.docx
@@ -1286,7 +1286,15 @@
                 <w:sz w:val="20"/>
                 <w:szCs w:val="20"/>
               </w:rPr>
-              <w:t>Passed</w:t>
+              <w:t>Passe</w:t>
+            </w:r>
+            <w:r>
+              <w:rPr>
+                <w:rFonts w:ascii="Arial" w:hAnsi="Arial" w:cs="Arial"/>
+                <w:sz w:val="20"/>
+                <w:szCs w:val="20"/>
+              </w:rPr>
+              <w:t>d</w:t>
             </w:r>
           </w:p>
         </w:tc>

</xml_diff>